<commit_message>
18/19 FOA Hunter Game
18/19 FOA Hunter Game
</commit_message>
<xml_diff>
--- a/Documentation.docx
+++ b/Documentation.docx
@@ -90,12 +90,7 @@
         </w:numPr>
       </w:pPr>
       <w:r>
-        <w:t>Install Composer and use it to install dependencies in co</w:t>
-      </w:r>
-      <w:bookmarkStart w:id="0" w:name="_GoBack"/>
-      <w:bookmarkEnd w:id="0"/>
-      <w:r>
-        <w:t>mposer.json</w:t>
+        <w:t>Install Composer and use it to install dependencies in composer.json</w:t>
       </w:r>
     </w:p>
     <w:p>
@@ -1377,7 +1372,7 @@
         <w:br/>
         <w:t xml:space="preserve">        </w:t>
       </w:r>
-      <w:bookmarkStart w:id="1" w:name="_Hlk504177526"/>
+      <w:bookmarkStart w:id="0" w:name="_Hlk504177526"/>
       <w:r>
         <w:rPr>
           <w:rFonts w:ascii="Courier New" w:eastAsia="Times New Roman" w:hAnsi="Courier New" w:cs="Courier New"/>
@@ -1622,7 +1617,7 @@
         </w:rPr>
         <w:t>;</w:t>
       </w:r>
-      <w:bookmarkEnd w:id="1"/>
+      <w:bookmarkEnd w:id="0"/>
       <w:r>
         <w:rPr>
           <w:rFonts w:ascii="Courier New" w:eastAsia="Times New Roman" w:hAnsi="Courier New" w:cs="Courier New"/>
@@ -6103,13 +6098,88 @@
         <w:rPr>
           <w:sz w:val="24"/>
         </w:rPr>
-        <w:t>Dos: https://lian-yue.github.io/vue-upload-component/#/en/documents#getting-started-np</w:t>
-      </w:r>
-      <w:r>
+        <w:t xml:space="preserve">Dos: </w:t>
+      </w:r>
+      <w:hyperlink r:id="rId18" w:history="1">
+        <w:r>
+          <w:rPr>
+            <w:rStyle w:val="Hyperlink"/>
+            <w:sz w:val="24"/>
+          </w:rPr>
+          <w:t>https://lian-yue.github.io/vue-upload-component/#/en/documents#getting-started-np</w:t>
+        </w:r>
+        <w:r>
+          <w:rPr>
+            <w:rStyle w:val="Hyperlink"/>
+            <w:sz w:val="32"/>
+          </w:rPr>
+          <w:t>m</w:t>
+        </w:r>
+      </w:hyperlink>
+    </w:p>
+    <w:p>
+      <w:pPr>
         <w:rPr>
           <w:sz w:val="32"/>
         </w:rPr>
-        <w:t>m</w:t>
+      </w:pPr>
+      <w:r>
+        <w:rPr>
+          <w:sz w:val="32"/>
+        </w:rPr>
+        <w:t>Setup pusher</w:t>
+      </w:r>
+    </w:p>
+    <w:p>
+      <w:pPr>
+        <w:rPr>
+          <w:sz w:val="24"/>
+        </w:rPr>
+      </w:pPr>
+      <w:r>
+        <w:rPr>
+          <w:sz w:val="32"/>
+        </w:rPr>
+        <w:softHyphen/>
+      </w:r>
+      <w:r>
+        <w:rPr>
+          <w:sz w:val="32"/>
+        </w:rPr>
+        <w:softHyphen/>
+      </w:r>
+      <w:r>
+        <w:rPr>
+          <w:sz w:val="24"/>
+        </w:rPr>
+        <w:t xml:space="preserve">Doc for Laravel: </w:t>
+      </w:r>
+      <w:hyperlink r:id="rId19" w:history="1">
+        <w:r>
+          <w:rPr>
+            <w:rStyle w:val="Hyperlink"/>
+            <w:sz w:val="24"/>
+          </w:rPr>
+          <w:t>https://pusher.com/tutorials/chat-laravel/</w:t>
+        </w:r>
+      </w:hyperlink>
+    </w:p>
+    <w:p>
+      <w:pPr>
+        <w:rPr>
+          <w:rFonts w:ascii="Times New Roman" w:eastAsia="Times New Roman" w:hAnsi="Times New Roman" w:cs="Times New Roman"/>
+          <w:sz w:val="24"/>
+          <w:szCs w:val="24"/>
+          <w:lang w:val="en-SG"/>
+        </w:rPr>
+      </w:pPr>
+      <w:bookmarkStart w:id="1" w:name="_GoBack"/>
+      <w:bookmarkEnd w:id="1"/>
+      <w:r>
+        <w:rPr>
+          <w:sz w:val="32"/>
+        </w:rPr>
+        <w:t xml:space="preserve"> </w:t>
       </w:r>
       <w:r>
         <w:rPr>
@@ -6177,7 +6247,7 @@
         </w:rPr>
         <w:t xml:space="preserve">Doc: </w:t>
       </w:r>
-      <w:hyperlink r:id="rId18" w:history="1">
+      <w:hyperlink r:id="rId20" w:history="1">
         <w:r>
           <w:rPr>
             <w:rStyle w:val="Hyperlink"/>
@@ -8156,6 +8226,275 @@
     </w:lvl>
   </w:abstractNum>
   <w:abstractNum w:abstractNumId="4" w15:restartNumberingAfterBreak="0">
+    <w:nsid w:val="36132AFC"/>
+    <w:multiLevelType w:val="hybridMultilevel"/>
+    <w:tmpl w:val="90E665A6"/>
+    <w:lvl w:ilvl="0" w:tplc="6394AEB2">
+      <w:start w:val="1"/>
+      <w:numFmt w:val="decimal"/>
+      <w:lvlText w:val="%1."/>
+      <w:lvlJc w:val="left"/>
+      <w:pPr>
+        <w:ind w:left="720" w:hanging="360"/>
+      </w:pPr>
+      <w:rPr>
+        <w:rFonts w:hint="default"/>
+        <w:sz w:val="24"/>
+      </w:rPr>
+    </w:lvl>
+    <w:lvl w:ilvl="1" w:tplc="04090019" w:tentative="1">
+      <w:start w:val="1"/>
+      <w:numFmt w:val="lowerLetter"/>
+      <w:lvlText w:val="%2."/>
+      <w:lvlJc w:val="left"/>
+      <w:pPr>
+        <w:ind w:left="1440" w:hanging="360"/>
+      </w:pPr>
+    </w:lvl>
+    <w:lvl w:ilvl="2" w:tplc="0409001B" w:tentative="1">
+      <w:start w:val="1"/>
+      <w:numFmt w:val="lowerRoman"/>
+      <w:lvlText w:val="%3."/>
+      <w:lvlJc w:val="right"/>
+      <w:pPr>
+        <w:ind w:left="2160" w:hanging="180"/>
+      </w:pPr>
+    </w:lvl>
+    <w:lvl w:ilvl="3" w:tplc="0409000F" w:tentative="1">
+      <w:start w:val="1"/>
+      <w:numFmt w:val="decimal"/>
+      <w:lvlText w:val="%4."/>
+      <w:lvlJc w:val="left"/>
+      <w:pPr>
+        <w:ind w:left="2880" w:hanging="360"/>
+      </w:pPr>
+    </w:lvl>
+    <w:lvl w:ilvl="4" w:tplc="04090019" w:tentative="1">
+      <w:start w:val="1"/>
+      <w:numFmt w:val="lowerLetter"/>
+      <w:lvlText w:val="%5."/>
+      <w:lvlJc w:val="left"/>
+      <w:pPr>
+        <w:ind w:left="3600" w:hanging="360"/>
+      </w:pPr>
+    </w:lvl>
+    <w:lvl w:ilvl="5" w:tplc="0409001B" w:tentative="1">
+      <w:start w:val="1"/>
+      <w:numFmt w:val="lowerRoman"/>
+      <w:lvlText w:val="%6."/>
+      <w:lvlJc w:val="right"/>
+      <w:pPr>
+        <w:ind w:left="4320" w:hanging="180"/>
+      </w:pPr>
+    </w:lvl>
+    <w:lvl w:ilvl="6" w:tplc="0409000F" w:tentative="1">
+      <w:start w:val="1"/>
+      <w:numFmt w:val="decimal"/>
+      <w:lvlText w:val="%7."/>
+      <w:lvlJc w:val="left"/>
+      <w:pPr>
+        <w:ind w:left="5040" w:hanging="360"/>
+      </w:pPr>
+    </w:lvl>
+    <w:lvl w:ilvl="7" w:tplc="04090019" w:tentative="1">
+      <w:start w:val="1"/>
+      <w:numFmt w:val="lowerLetter"/>
+      <w:lvlText w:val="%8."/>
+      <w:lvlJc w:val="left"/>
+      <w:pPr>
+        <w:ind w:left="5760" w:hanging="360"/>
+      </w:pPr>
+    </w:lvl>
+    <w:lvl w:ilvl="8" w:tplc="0409001B" w:tentative="1">
+      <w:start w:val="1"/>
+      <w:numFmt w:val="lowerRoman"/>
+      <w:lvlText w:val="%9."/>
+      <w:lvlJc w:val="right"/>
+      <w:pPr>
+        <w:ind w:left="6480" w:hanging="180"/>
+      </w:pPr>
+    </w:lvl>
+  </w:abstractNum>
+  <w:abstractNum w:abstractNumId="5" w15:restartNumberingAfterBreak="0">
+    <w:nsid w:val="389C7A73"/>
+    <w:multiLevelType w:val="hybridMultilevel"/>
+    <w:tmpl w:val="3084A4DC"/>
+    <w:lvl w:ilvl="0" w:tplc="E4B807C4">
+      <w:start w:val="1"/>
+      <w:numFmt w:val="decimal"/>
+      <w:lvlText w:val="%1."/>
+      <w:lvlJc w:val="left"/>
+      <w:pPr>
+        <w:ind w:left="720" w:hanging="360"/>
+      </w:pPr>
+      <w:rPr>
+        <w:rFonts w:hint="default"/>
+        <w:sz w:val="32"/>
+      </w:rPr>
+    </w:lvl>
+    <w:lvl w:ilvl="1" w:tplc="04090019" w:tentative="1">
+      <w:start w:val="1"/>
+      <w:numFmt w:val="lowerLetter"/>
+      <w:lvlText w:val="%2."/>
+      <w:lvlJc w:val="left"/>
+      <w:pPr>
+        <w:ind w:left="1440" w:hanging="360"/>
+      </w:pPr>
+    </w:lvl>
+    <w:lvl w:ilvl="2" w:tplc="0409001B" w:tentative="1">
+      <w:start w:val="1"/>
+      <w:numFmt w:val="lowerRoman"/>
+      <w:lvlText w:val="%3."/>
+      <w:lvlJc w:val="right"/>
+      <w:pPr>
+        <w:ind w:left="2160" w:hanging="180"/>
+      </w:pPr>
+    </w:lvl>
+    <w:lvl w:ilvl="3" w:tplc="0409000F" w:tentative="1">
+      <w:start w:val="1"/>
+      <w:numFmt w:val="decimal"/>
+      <w:lvlText w:val="%4."/>
+      <w:lvlJc w:val="left"/>
+      <w:pPr>
+        <w:ind w:left="2880" w:hanging="360"/>
+      </w:pPr>
+    </w:lvl>
+    <w:lvl w:ilvl="4" w:tplc="04090019" w:tentative="1">
+      <w:start w:val="1"/>
+      <w:numFmt w:val="lowerLetter"/>
+      <w:lvlText w:val="%5."/>
+      <w:lvlJc w:val="left"/>
+      <w:pPr>
+        <w:ind w:left="3600" w:hanging="360"/>
+      </w:pPr>
+    </w:lvl>
+    <w:lvl w:ilvl="5" w:tplc="0409001B" w:tentative="1">
+      <w:start w:val="1"/>
+      <w:numFmt w:val="lowerRoman"/>
+      <w:lvlText w:val="%6."/>
+      <w:lvlJc w:val="right"/>
+      <w:pPr>
+        <w:ind w:left="4320" w:hanging="180"/>
+      </w:pPr>
+    </w:lvl>
+    <w:lvl w:ilvl="6" w:tplc="0409000F" w:tentative="1">
+      <w:start w:val="1"/>
+      <w:numFmt w:val="decimal"/>
+      <w:lvlText w:val="%7."/>
+      <w:lvlJc w:val="left"/>
+      <w:pPr>
+        <w:ind w:left="5040" w:hanging="360"/>
+      </w:pPr>
+    </w:lvl>
+    <w:lvl w:ilvl="7" w:tplc="04090019" w:tentative="1">
+      <w:start w:val="1"/>
+      <w:numFmt w:val="lowerLetter"/>
+      <w:lvlText w:val="%8."/>
+      <w:lvlJc w:val="left"/>
+      <w:pPr>
+        <w:ind w:left="5760" w:hanging="360"/>
+      </w:pPr>
+    </w:lvl>
+    <w:lvl w:ilvl="8" w:tplc="0409001B" w:tentative="1">
+      <w:start w:val="1"/>
+      <w:numFmt w:val="lowerRoman"/>
+      <w:lvlText w:val="%9."/>
+      <w:lvlJc w:val="right"/>
+      <w:pPr>
+        <w:ind w:left="6480" w:hanging="180"/>
+      </w:pPr>
+    </w:lvl>
+  </w:abstractNum>
+  <w:abstractNum w:abstractNumId="6" w15:restartNumberingAfterBreak="0">
+    <w:nsid w:val="39F06341"/>
+    <w:multiLevelType w:val="hybridMultilevel"/>
+    <w:tmpl w:val="647EC386"/>
+    <w:lvl w:ilvl="0" w:tplc="0409000F">
+      <w:start w:val="1"/>
+      <w:numFmt w:val="decimal"/>
+      <w:lvlText w:val="%1."/>
+      <w:lvlJc w:val="left"/>
+      <w:pPr>
+        <w:ind w:left="720" w:hanging="360"/>
+      </w:pPr>
+      <w:rPr>
+        <w:rFonts w:hint="default"/>
+      </w:rPr>
+    </w:lvl>
+    <w:lvl w:ilvl="1" w:tplc="04090019" w:tentative="1">
+      <w:start w:val="1"/>
+      <w:numFmt w:val="lowerLetter"/>
+      <w:lvlText w:val="%2."/>
+      <w:lvlJc w:val="left"/>
+      <w:pPr>
+        <w:ind w:left="1440" w:hanging="360"/>
+      </w:pPr>
+    </w:lvl>
+    <w:lvl w:ilvl="2" w:tplc="0409001B" w:tentative="1">
+      <w:start w:val="1"/>
+      <w:numFmt w:val="lowerRoman"/>
+      <w:lvlText w:val="%3."/>
+      <w:lvlJc w:val="right"/>
+      <w:pPr>
+        <w:ind w:left="2160" w:hanging="180"/>
+      </w:pPr>
+    </w:lvl>
+    <w:lvl w:ilvl="3" w:tplc="0409000F" w:tentative="1">
+      <w:start w:val="1"/>
+      <w:numFmt w:val="decimal"/>
+      <w:lvlText w:val="%4."/>
+      <w:lvlJc w:val="left"/>
+      <w:pPr>
+        <w:ind w:left="2880" w:hanging="360"/>
+      </w:pPr>
+    </w:lvl>
+    <w:lvl w:ilvl="4" w:tplc="04090019" w:tentative="1">
+      <w:start w:val="1"/>
+      <w:numFmt w:val="lowerLetter"/>
+      <w:lvlText w:val="%5."/>
+      <w:lvlJc w:val="left"/>
+      <w:pPr>
+        <w:ind w:left="3600" w:hanging="360"/>
+      </w:pPr>
+    </w:lvl>
+    <w:lvl w:ilvl="5" w:tplc="0409001B" w:tentative="1">
+      <w:start w:val="1"/>
+      <w:numFmt w:val="lowerRoman"/>
+      <w:lvlText w:val="%6."/>
+      <w:lvlJc w:val="right"/>
+      <w:pPr>
+        <w:ind w:left="4320" w:hanging="180"/>
+      </w:pPr>
+    </w:lvl>
+    <w:lvl w:ilvl="6" w:tplc="0409000F" w:tentative="1">
+      <w:start w:val="1"/>
+      <w:numFmt w:val="decimal"/>
+      <w:lvlText w:val="%7."/>
+      <w:lvlJc w:val="left"/>
+      <w:pPr>
+        <w:ind w:left="5040" w:hanging="360"/>
+      </w:pPr>
+    </w:lvl>
+    <w:lvl w:ilvl="7" w:tplc="04090019" w:tentative="1">
+      <w:start w:val="1"/>
+      <w:numFmt w:val="lowerLetter"/>
+      <w:lvlText w:val="%8."/>
+      <w:lvlJc w:val="left"/>
+      <w:pPr>
+        <w:ind w:left="5760" w:hanging="360"/>
+      </w:pPr>
+    </w:lvl>
+    <w:lvl w:ilvl="8" w:tplc="0409001B" w:tentative="1">
+      <w:start w:val="1"/>
+      <w:numFmt w:val="lowerRoman"/>
+      <w:lvlText w:val="%9."/>
+      <w:lvlJc w:val="right"/>
+      <w:pPr>
+        <w:ind w:left="6480" w:hanging="180"/>
+      </w:pPr>
+    </w:lvl>
+  </w:abstractNum>
+  <w:abstractNum w:abstractNumId="7" w15:restartNumberingAfterBreak="0">
     <w:nsid w:val="3C9A2900"/>
     <w:multiLevelType w:val="hybridMultilevel"/>
     <w:tmpl w:val="2ED0658A"/>
@@ -8241,7 +8580,7 @@
       </w:pPr>
     </w:lvl>
   </w:abstractNum>
-  <w:abstractNum w:abstractNumId="5" w15:restartNumberingAfterBreak="0">
+  <w:abstractNum w:abstractNumId="8" w15:restartNumberingAfterBreak="0">
     <w:nsid w:val="3D8D77DF"/>
     <w:multiLevelType w:val="hybridMultilevel"/>
     <w:tmpl w:val="45F4F980"/>
@@ -8330,7 +8669,7 @@
       </w:pPr>
     </w:lvl>
   </w:abstractNum>
-  <w:abstractNum w:abstractNumId="6" w15:restartNumberingAfterBreak="0">
+  <w:abstractNum w:abstractNumId="9" w15:restartNumberingAfterBreak="0">
     <w:nsid w:val="47622B39"/>
     <w:multiLevelType w:val="hybridMultilevel"/>
     <w:tmpl w:val="B64635A2"/>
@@ -8419,7 +8758,7 @@
       </w:pPr>
     </w:lvl>
   </w:abstractNum>
-  <w:abstractNum w:abstractNumId="7" w15:restartNumberingAfterBreak="0">
+  <w:abstractNum w:abstractNumId="10" w15:restartNumberingAfterBreak="0">
     <w:nsid w:val="52E8673D"/>
     <w:multiLevelType w:val="hybridMultilevel"/>
     <w:tmpl w:val="53E8439A"/>
@@ -8508,7 +8847,7 @@
       </w:pPr>
     </w:lvl>
   </w:abstractNum>
-  <w:abstractNum w:abstractNumId="8" w15:restartNumberingAfterBreak="0">
+  <w:abstractNum w:abstractNumId="11" w15:restartNumberingAfterBreak="0">
     <w:nsid w:val="59276BD5"/>
     <w:multiLevelType w:val="hybridMultilevel"/>
     <w:tmpl w:val="1F30D5FE"/>
@@ -8594,7 +8933,96 @@
       </w:pPr>
     </w:lvl>
   </w:abstractNum>
-  <w:abstractNum w:abstractNumId="9" w15:restartNumberingAfterBreak="0">
+  <w:abstractNum w:abstractNumId="12" w15:restartNumberingAfterBreak="0">
+    <w:nsid w:val="5B180110"/>
+    <w:multiLevelType w:val="hybridMultilevel"/>
+    <w:tmpl w:val="1BE2F13A"/>
+    <w:lvl w:ilvl="0" w:tplc="0409000F">
+      <w:start w:val="1"/>
+      <w:numFmt w:val="decimal"/>
+      <w:lvlText w:val="%1."/>
+      <w:lvlJc w:val="left"/>
+      <w:pPr>
+        <w:ind w:left="720" w:hanging="360"/>
+      </w:pPr>
+      <w:rPr>
+        <w:rFonts w:hint="default"/>
+      </w:rPr>
+    </w:lvl>
+    <w:lvl w:ilvl="1" w:tplc="04090019" w:tentative="1">
+      <w:start w:val="1"/>
+      <w:numFmt w:val="lowerLetter"/>
+      <w:lvlText w:val="%2."/>
+      <w:lvlJc w:val="left"/>
+      <w:pPr>
+        <w:ind w:left="1440" w:hanging="360"/>
+      </w:pPr>
+    </w:lvl>
+    <w:lvl w:ilvl="2" w:tplc="0409001B" w:tentative="1">
+      <w:start w:val="1"/>
+      <w:numFmt w:val="lowerRoman"/>
+      <w:lvlText w:val="%3."/>
+      <w:lvlJc w:val="right"/>
+      <w:pPr>
+        <w:ind w:left="2160" w:hanging="180"/>
+      </w:pPr>
+    </w:lvl>
+    <w:lvl w:ilvl="3" w:tplc="0409000F" w:tentative="1">
+      <w:start w:val="1"/>
+      <w:numFmt w:val="decimal"/>
+      <w:lvlText w:val="%4."/>
+      <w:lvlJc w:val="left"/>
+      <w:pPr>
+        <w:ind w:left="2880" w:hanging="360"/>
+      </w:pPr>
+    </w:lvl>
+    <w:lvl w:ilvl="4" w:tplc="04090019" w:tentative="1">
+      <w:start w:val="1"/>
+      <w:numFmt w:val="lowerLetter"/>
+      <w:lvlText w:val="%5."/>
+      <w:lvlJc w:val="left"/>
+      <w:pPr>
+        <w:ind w:left="3600" w:hanging="360"/>
+      </w:pPr>
+    </w:lvl>
+    <w:lvl w:ilvl="5" w:tplc="0409001B" w:tentative="1">
+      <w:start w:val="1"/>
+      <w:numFmt w:val="lowerRoman"/>
+      <w:lvlText w:val="%6."/>
+      <w:lvlJc w:val="right"/>
+      <w:pPr>
+        <w:ind w:left="4320" w:hanging="180"/>
+      </w:pPr>
+    </w:lvl>
+    <w:lvl w:ilvl="6" w:tplc="0409000F" w:tentative="1">
+      <w:start w:val="1"/>
+      <w:numFmt w:val="decimal"/>
+      <w:lvlText w:val="%7."/>
+      <w:lvlJc w:val="left"/>
+      <w:pPr>
+        <w:ind w:left="5040" w:hanging="360"/>
+      </w:pPr>
+    </w:lvl>
+    <w:lvl w:ilvl="7" w:tplc="04090019" w:tentative="1">
+      <w:start w:val="1"/>
+      <w:numFmt w:val="lowerLetter"/>
+      <w:lvlText w:val="%8."/>
+      <w:lvlJc w:val="left"/>
+      <w:pPr>
+        <w:ind w:left="5760" w:hanging="360"/>
+      </w:pPr>
+    </w:lvl>
+    <w:lvl w:ilvl="8" w:tplc="0409001B" w:tentative="1">
+      <w:start w:val="1"/>
+      <w:numFmt w:val="lowerRoman"/>
+      <w:lvlText w:val="%9."/>
+      <w:lvlJc w:val="right"/>
+      <w:pPr>
+        <w:ind w:left="6480" w:hanging="180"/>
+      </w:pPr>
+    </w:lvl>
+  </w:abstractNum>
+  <w:abstractNum w:abstractNumId="13" w15:restartNumberingAfterBreak="0">
     <w:nsid w:val="60CE0DD6"/>
     <w:multiLevelType w:val="hybridMultilevel"/>
     <w:tmpl w:val="FF4C93FA"/>
@@ -8683,7 +9111,7 @@
       </w:pPr>
     </w:lvl>
   </w:abstractNum>
-  <w:abstractNum w:abstractNumId="10" w15:restartNumberingAfterBreak="0">
+  <w:abstractNum w:abstractNumId="14" w15:restartNumberingAfterBreak="0">
     <w:nsid w:val="644E42B5"/>
     <w:multiLevelType w:val="hybridMultilevel"/>
     <w:tmpl w:val="140A3822"/>
@@ -8772,7 +9200,7 @@
       </w:pPr>
     </w:lvl>
   </w:abstractNum>
-  <w:abstractNum w:abstractNumId="11" w15:restartNumberingAfterBreak="0">
+  <w:abstractNum w:abstractNumId="15" w15:restartNumberingAfterBreak="0">
     <w:nsid w:val="6A371EBE"/>
     <w:multiLevelType w:val="hybridMultilevel"/>
     <w:tmpl w:val="AC62D258"/>
@@ -8861,7 +9289,7 @@
       </w:pPr>
     </w:lvl>
   </w:abstractNum>
-  <w:abstractNum w:abstractNumId="12" w15:restartNumberingAfterBreak="0">
+  <w:abstractNum w:abstractNumId="16" w15:restartNumberingAfterBreak="0">
     <w:nsid w:val="74CE5A4A"/>
     <w:multiLevelType w:val="hybridMultilevel"/>
     <w:tmpl w:val="00CE3C52"/>
@@ -8950,7 +9378,7 @@
       </w:pPr>
     </w:lvl>
   </w:abstractNum>
-  <w:abstractNum w:abstractNumId="13" w15:restartNumberingAfterBreak="0">
+  <w:abstractNum w:abstractNumId="17" w15:restartNumberingAfterBreak="0">
     <w:nsid w:val="74FC2EC4"/>
     <w:multiLevelType w:val="hybridMultilevel"/>
     <w:tmpl w:val="B0CC0918"/>
@@ -9040,7 +9468,7 @@
       </w:pPr>
     </w:lvl>
   </w:abstractNum>
-  <w:abstractNum w:abstractNumId="14" w15:restartNumberingAfterBreak="0">
+  <w:abstractNum w:abstractNumId="18" w15:restartNumberingAfterBreak="0">
     <w:nsid w:val="788F501C"/>
     <w:multiLevelType w:val="hybridMultilevel"/>
     <w:tmpl w:val="978679EE"/>
@@ -9133,45 +9561,57 @@
     <w:abstractNumId w:val="2"/>
   </w:num>
   <w:num w:numId="2">
-    <w:abstractNumId w:val="8"/>
+    <w:abstractNumId w:val="11"/>
   </w:num>
   <w:num w:numId="3">
     <w:abstractNumId w:val="0"/>
   </w:num>
   <w:num w:numId="4">
-    <w:abstractNumId w:val="4"/>
+    <w:abstractNumId w:val="7"/>
   </w:num>
   <w:num w:numId="5">
-    <w:abstractNumId w:val="5"/>
+    <w:abstractNumId w:val="8"/>
   </w:num>
   <w:num w:numId="6">
-    <w:abstractNumId w:val="10"/>
+    <w:abstractNumId w:val="14"/>
   </w:num>
   <w:num w:numId="7">
     <w:abstractNumId w:val="1"/>
   </w:num>
   <w:num w:numId="8">
-    <w:abstractNumId w:val="7"/>
+    <w:abstractNumId w:val="10"/>
   </w:num>
   <w:num w:numId="9">
-    <w:abstractNumId w:val="11"/>
+    <w:abstractNumId w:val="15"/>
   </w:num>
   <w:num w:numId="10">
-    <w:abstractNumId w:val="14"/>
+    <w:abstractNumId w:val="18"/>
   </w:num>
   <w:num w:numId="11">
-    <w:abstractNumId w:val="13"/>
+    <w:abstractNumId w:val="17"/>
   </w:num>
   <w:num w:numId="12">
-    <w:abstractNumId w:val="6"/>
+    <w:abstractNumId w:val="9"/>
   </w:num>
   <w:num w:numId="13">
-    <w:abstractNumId w:val="9"/>
+    <w:abstractNumId w:val="13"/>
   </w:num>
   <w:num w:numId="14">
     <w:abstractNumId w:val="3"/>
   </w:num>
   <w:num w:numId="15">
+    <w:abstractNumId w:val="16"/>
+  </w:num>
+  <w:num w:numId="16">
+    <w:abstractNumId w:val="4"/>
+  </w:num>
+  <w:num w:numId="17">
+    <w:abstractNumId w:val="6"/>
+  </w:num>
+  <w:num w:numId="18">
+    <w:abstractNumId w:val="5"/>
+  </w:num>
+  <w:num w:numId="19">
     <w:abstractNumId w:val="12"/>
   </w:num>
 </w:numbering>

</xml_diff>